<commit_message>
added pune sap idm - training engagement
</commit_message>
<xml_diff>
--- a/SJ_IDM_Resume.docx
+++ b/SJ_IDM_Resume.docx
@@ -1,12 +1,16 @@
 
 <file path=word/document.xml><?xml version="1.0" encoding="utf-8"?>
 <w:document xmlns:mc="http://schemas.openxmlformats.org/markup-compatibility/2006" xmlns:o="urn:schemas-microsoft-com:office:office" xmlns:r="http://schemas.openxmlformats.org/officeDocument/2006/relationships" xmlns:m="http://schemas.openxmlformats.org/officeDocument/2006/math" xmlns:v="urn:schemas-microsoft-com:vml" xmlns:wp="http://schemas.openxmlformats.org/drawingml/2006/wordprocessingDrawing" xmlns:w10="urn:schemas-microsoft-com:office:word" xmlns:w="http://schemas.openxmlformats.org/wordprocessingml/2006/main" xmlns:wne="http://schemas.microsoft.com/office/word/2006/wordml" xmlns:sl="http://schemas.openxmlformats.org/schemaLibrary/2006/main" xmlns:a="http://schemas.openxmlformats.org/drawingml/2006/main" xmlns:pic="http://schemas.openxmlformats.org/drawingml/2006/picture" xmlns:c="http://schemas.openxmlformats.org/drawingml/2006/chart" xmlns:lc="http://schemas.openxmlformats.org/drawingml/2006/lockedCanvas" xmlns:dgm="http://schemas.openxmlformats.org/drawingml/2006/diagram" xmlns:wps="http://schemas.microsoft.com/office/word/2010/wordprocessingShape" xmlns:wpg="http://schemas.microsoft.com/office/word/2010/wordprocessingGroup">
-  <w:background w:color="FFFFFF"/>
   <w:body>
     <w:p>
       <w:pPr>
+        <w:pBdr/>
         <w:spacing w:line="240" w:lineRule="auto"/>
         <w:contextualSpacing w:val="0"/>
+        <w:rPr>
+          <w:sz w:val="12"/>
+          <w:szCs w:val="12"/>
+        </w:rPr>
       </w:pPr>
       <w:r>
         <w:rPr>
@@ -17,7 +21,7 @@
     <w:tbl>
       <w:tblPr>
         <w:tblStyle w:val="Table1"/>
-        <w:bidi w:val="0"/>
+        <w:bidiVisual w:val="0"/>
         <w:tblW w:w="10470.0" w:type="dxa"/>
         <w:jc w:val="left"/>
         <w:tblBorders>
@@ -63,7 +67,12 @@
           <w:p>
             <w:pPr>
               <w:pStyle w:val="Title"/>
-              <w:contextualSpacing w:val="0"/>
+              <w:pBdr/>
+              <w:contextualSpacing w:val="0"/>
+              <w:rPr>
+                <w:sz w:val="60"/>
+                <w:szCs w:val="60"/>
+              </w:rPr>
             </w:pPr>
             <w:bookmarkStart w:colFirst="0" w:colLast="0" w:name="_x8fm1uorkbaw" w:id="0"/>
             <w:bookmarkEnd w:id="0"/>
@@ -79,7 +88,9 @@
           <w:p>
             <w:pPr>
               <w:pStyle w:val="Subtitle"/>
-              <w:contextualSpacing w:val="0"/>
+              <w:pBdr/>
+              <w:contextualSpacing w:val="0"/>
+              <w:rPr/>
             </w:pPr>
             <w:bookmarkStart w:colFirst="0" w:colLast="0" w:name="_ymi089liagec" w:id="1"/>
             <w:bookmarkEnd w:id="1"/>
@@ -108,15 +119,22 @@
           </w:tcPr>
           <w:p>
             <w:pPr>
+              <w:pBdr/>
               <w:spacing w:before="200" w:line="276" w:lineRule="auto"/>
               <w:contextualSpacing w:val="0"/>
-            </w:pPr>
-            <w:r>
               <w:rPr>
                 <w:rFonts w:ascii="Open Sans" w:cs="Open Sans" w:eastAsia="Open Sans" w:hAnsi="Open Sans"/>
                 <w:color w:val="000000"/>
                 <w:sz w:val="16"/>
                 <w:szCs w:val="16"/>
+              </w:rPr>
+            </w:pPr>
+            <w:r>
+              <w:rPr>
+                <w:rFonts w:ascii="Open Sans" w:cs="Open Sans" w:eastAsia="Open Sans" w:hAnsi="Open Sans"/>
+                <w:color w:val="000000"/>
+                <w:sz w:val="16"/>
+                <w:szCs w:val="16"/>
                 <w:rtl w:val="0"/>
               </w:rPr>
               <w:t xml:space="preserve">5/9 Hussainabad Apartments,</w:t>
@@ -124,15 +142,22 @@
           </w:p>
           <w:p>
             <w:pPr>
+              <w:pBdr/>
               <w:spacing w:before="0" w:line="276" w:lineRule="auto"/>
               <w:contextualSpacing w:val="0"/>
-            </w:pPr>
-            <w:r>
               <w:rPr>
                 <w:rFonts w:ascii="Open Sans" w:cs="Open Sans" w:eastAsia="Open Sans" w:hAnsi="Open Sans"/>
                 <w:color w:val="000000"/>
                 <w:sz w:val="16"/>
                 <w:szCs w:val="16"/>
+              </w:rPr>
+            </w:pPr>
+            <w:r>
+              <w:rPr>
+                <w:rFonts w:ascii="Open Sans" w:cs="Open Sans" w:eastAsia="Open Sans" w:hAnsi="Open Sans"/>
+                <w:color w:val="000000"/>
+                <w:sz w:val="16"/>
+                <w:szCs w:val="16"/>
                 <w:rtl w:val="0"/>
               </w:rPr>
               <w:t xml:space="preserve">Langford Road, </w:t>
@@ -140,15 +165,22 @@
           </w:p>
           <w:p>
             <w:pPr>
+              <w:pBdr/>
               <w:spacing w:before="0" w:line="276" w:lineRule="auto"/>
               <w:contextualSpacing w:val="0"/>
-            </w:pPr>
-            <w:r>
               <w:rPr>
                 <w:rFonts w:ascii="Open Sans" w:cs="Open Sans" w:eastAsia="Open Sans" w:hAnsi="Open Sans"/>
                 <w:color w:val="000000"/>
                 <w:sz w:val="16"/>
                 <w:szCs w:val="16"/>
+              </w:rPr>
+            </w:pPr>
+            <w:r>
+              <w:rPr>
+                <w:rFonts w:ascii="Open Sans" w:cs="Open Sans" w:eastAsia="Open Sans" w:hAnsi="Open Sans"/>
+                <w:color w:val="000000"/>
+                <w:sz w:val="16"/>
+                <w:szCs w:val="16"/>
                 <w:rtl w:val="0"/>
               </w:rPr>
               <w:t xml:space="preserve">Bangalore, Karnataka,</w:t>
@@ -156,15 +188,22 @@
           </w:p>
           <w:p>
             <w:pPr>
+              <w:pBdr/>
               <w:spacing w:before="0" w:line="276" w:lineRule="auto"/>
               <w:contextualSpacing w:val="0"/>
-            </w:pPr>
-            <w:r>
               <w:rPr>
                 <w:rFonts w:ascii="Open Sans" w:cs="Open Sans" w:eastAsia="Open Sans" w:hAnsi="Open Sans"/>
                 <w:color w:val="000000"/>
                 <w:sz w:val="16"/>
                 <w:szCs w:val="16"/>
+              </w:rPr>
+            </w:pPr>
+            <w:r>
+              <w:rPr>
+                <w:rFonts w:ascii="Open Sans" w:cs="Open Sans" w:eastAsia="Open Sans" w:hAnsi="Open Sans"/>
+                <w:color w:val="000000"/>
+                <w:sz w:val="16"/>
+                <w:szCs w:val="16"/>
                 <w:rtl w:val="0"/>
               </w:rPr>
               <w:t xml:space="preserve">India - 560025</w:t>
@@ -172,16 +211,24 @@
           </w:p>
           <w:p>
             <w:pPr>
+              <w:pBdr/>
               <w:spacing w:before="0" w:line="276" w:lineRule="auto"/>
               <w:contextualSpacing w:val="0"/>
-            </w:pPr>
-            <w:r>
               <w:rPr>
                 <w:rFonts w:ascii="Open Sans" w:cs="Open Sans" w:eastAsia="Open Sans" w:hAnsi="Open Sans"/>
                 <w:b w:val="1"/>
                 <w:color w:val="000000"/>
                 <w:sz w:val="16"/>
                 <w:szCs w:val="16"/>
+              </w:rPr>
+            </w:pPr>
+            <w:r>
+              <w:rPr>
+                <w:rFonts w:ascii="Open Sans" w:cs="Open Sans" w:eastAsia="Open Sans" w:hAnsi="Open Sans"/>
+                <w:b w:val="1"/>
+                <w:color w:val="000000"/>
+                <w:sz w:val="16"/>
+                <w:szCs w:val="16"/>
                 <w:rtl w:val="0"/>
               </w:rPr>
               <w:t xml:space="preserve">(0091) 72598-24291</w:t>
@@ -189,8 +236,16 @@
           </w:p>
           <w:p>
             <w:pPr>
+              <w:pBdr/>
               <w:spacing w:before="0" w:line="276" w:lineRule="auto"/>
               <w:contextualSpacing w:val="0"/>
+              <w:rPr>
+                <w:rFonts w:ascii="Open Sans" w:cs="Open Sans" w:eastAsia="Open Sans" w:hAnsi="Open Sans"/>
+                <w:b w:val="1"/>
+                <w:color w:val="000000"/>
+                <w:sz w:val="16"/>
+                <w:szCs w:val="16"/>
+              </w:rPr>
             </w:pPr>
             <w:hyperlink r:id="rId5">
               <w:r>
@@ -236,8 +291,13 @@
           <w:p>
             <w:pPr>
               <w:pStyle w:val="Heading1"/>
+              <w:pBdr/>
               <w:spacing w:before="0" w:lineRule="auto"/>
               <w:contextualSpacing w:val="0"/>
+              <w:rPr>
+                <w:sz w:val="24"/>
+                <w:szCs w:val="24"/>
+              </w:rPr>
             </w:pPr>
             <w:bookmarkStart w:colFirst="0" w:colLast="0" w:name="_y7d3xdxnr44m" w:id="2"/>
             <w:bookmarkEnd w:id="2"/>
@@ -253,10 +313,93 @@
           <w:p>
             <w:pPr>
               <w:pStyle w:val="Heading2"/>
-              <w:contextualSpacing w:val="0"/>
-            </w:pPr>
-            <w:bookmarkStart w:colFirst="0" w:colLast="0" w:name="_shs29tq3syrs" w:id="3"/>
+              <w:pBdr/>
+              <w:contextualSpacing w:val="0"/>
+              <w:rPr>
+                <w:rFonts w:ascii="Open Sans" w:cs="Open Sans" w:eastAsia="Open Sans" w:hAnsi="Open Sans"/>
+                <w:b w:val="0"/>
+                <w:color w:val="666666"/>
+                <w:sz w:val="16"/>
+                <w:szCs w:val="16"/>
+              </w:rPr>
+            </w:pPr>
+            <w:bookmarkStart w:colFirst="0" w:colLast="0" w:name="_msignpklvct6" w:id="3"/>
             <w:bookmarkEnd w:id="3"/>
+            <w:r>
+              <w:rPr>
+                <w:rtl w:val="0"/>
+              </w:rPr>
+              <w:t xml:space="preserve">SJ Tech - Client: Multinational Consultancy - Pune, India</w:t>
+            </w:r>
+            <w:r>
+              <w:rPr>
+                <w:b w:val="0"/>
+                <w:rtl w:val="0"/>
+              </w:rPr>
+              <w:t xml:space="preserve">—</w:t>
+            </w:r>
+            <w:r>
+              <w:rPr>
+                <w:rtl w:val="0"/>
+              </w:rPr>
+              <w:t xml:space="preserve"> </w:t>
+            </w:r>
+            <w:r>
+              <w:rPr>
+                <w:b w:val="0"/>
+                <w:i w:val="1"/>
+                <w:rtl w:val="0"/>
+              </w:rPr>
+              <w:t xml:space="preserve">SAP Identity Management Trainer</w:t>
+              <w:br w:type="textWrapping"/>
+            </w:r>
+            <w:r>
+              <w:rPr>
+                <w:rFonts w:ascii="Open Sans" w:cs="Open Sans" w:eastAsia="Open Sans" w:hAnsi="Open Sans"/>
+                <w:b w:val="0"/>
+                <w:color w:val="666666"/>
+                <w:sz w:val="16"/>
+                <w:szCs w:val="16"/>
+                <w:rtl w:val="0"/>
+              </w:rPr>
+              <w:t xml:space="preserve">March 2017 - April 2017</w:t>
+            </w:r>
+          </w:p>
+          <w:p>
+            <w:pPr>
+              <w:pBdr/>
+              <w:contextualSpacing w:val="0"/>
+              <w:rPr/>
+            </w:pPr>
+            <w:r>
+              <w:rPr>
+                <w:sz w:val="16"/>
+                <w:szCs w:val="16"/>
+                <w:rtl w:val="0"/>
+              </w:rPr>
+              <w:t xml:space="preserve">Trained a class of 12 employees in SAP IDM 8.0; the training course ran for a duration of 1 week in April; planning and preparations for the same began in March.</w:t>
+            </w:r>
+            <w:r>
+              <w:rPr>
+                <w:rtl w:val="0"/>
+              </w:rPr>
+            </w:r>
+          </w:p>
+          <w:p>
+            <w:pPr>
+              <w:pStyle w:val="Heading2"/>
+              <w:pBdr/>
+              <w:contextualSpacing w:val="0"/>
+              <w:rPr>
+                <w:rFonts w:ascii="Open Sans" w:cs="Open Sans" w:eastAsia="Open Sans" w:hAnsi="Open Sans"/>
+                <w:b w:val="0"/>
+                <w:color w:val="666666"/>
+                <w:sz w:val="16"/>
+                <w:szCs w:val="16"/>
+              </w:rPr>
+            </w:pPr>
+            <w:bookmarkStart w:colFirst="0" w:colLast="0" w:name="_shs29tq3syrs" w:id="4"/>
+            <w:bookmarkEnd w:id="4"/>
             <w:r>
               <w:rPr>
                 <w:rtl w:val="0"/>
@@ -310,7 +453,9 @@
           </w:p>
           <w:p>
             <w:pPr>
-              <w:contextualSpacing w:val="0"/>
+              <w:pBdr/>
+              <w:contextualSpacing w:val="0"/>
+              <w:rPr/>
             </w:pPr>
             <w:r>
               <w:rPr>
@@ -329,10 +474,18 @@
           <w:p>
             <w:pPr>
               <w:pStyle w:val="Heading2"/>
-              <w:contextualSpacing w:val="0"/>
-            </w:pPr>
-            <w:bookmarkStart w:colFirst="0" w:colLast="0" w:name="_eayelxbomu2c" w:id="4"/>
-            <w:bookmarkEnd w:id="4"/>
+              <w:pBdr/>
+              <w:contextualSpacing w:val="0"/>
+              <w:rPr>
+                <w:rFonts w:ascii="Open Sans" w:cs="Open Sans" w:eastAsia="Open Sans" w:hAnsi="Open Sans"/>
+                <w:b w:val="0"/>
+                <w:color w:val="666666"/>
+                <w:sz w:val="16"/>
+                <w:szCs w:val="16"/>
+              </w:rPr>
+            </w:pPr>
+            <w:bookmarkStart w:colFirst="0" w:colLast="0" w:name="_eayelxbomu2c" w:id="5"/>
+            <w:bookmarkEnd w:id="5"/>
             <w:r>
               <w:rPr>
                 <w:rtl w:val="0"/>
@@ -375,7 +528,9 @@
           </w:p>
           <w:p>
             <w:pPr>
-              <w:contextualSpacing w:val="0"/>
+              <w:pBdr/>
+              <w:contextualSpacing w:val="0"/>
+              <w:rPr/>
             </w:pPr>
             <w:r>
               <w:rPr>
@@ -394,10 +549,15 @@
           <w:p>
             <w:pPr>
               <w:pStyle w:val="Heading2"/>
-              <w:contextualSpacing w:val="0"/>
-            </w:pPr>
-            <w:bookmarkStart w:colFirst="0" w:colLast="0" w:name="_wj0puh61kxsr" w:id="5"/>
-            <w:bookmarkEnd w:id="5"/>
+              <w:pBdr/>
+              <w:contextualSpacing w:val="0"/>
+              <w:rPr>
+                <w:b w:val="0"/>
+                <w:i w:val="1"/>
+              </w:rPr>
+            </w:pPr>
+            <w:bookmarkStart w:colFirst="0" w:colLast="0" w:name="_wj0puh61kxsr" w:id="6"/>
+            <w:bookmarkEnd w:id="6"/>
             <w:r>
               <w:rPr>
                 <w:rtl w:val="0"/>
@@ -435,10 +595,12 @@
           <w:p>
             <w:pPr>
               <w:pStyle w:val="Heading3"/>
-              <w:contextualSpacing w:val="0"/>
-            </w:pPr>
-            <w:bookmarkStart w:colFirst="0" w:colLast="0" w:name="_8hk593fs3sag" w:id="6"/>
-            <w:bookmarkEnd w:id="6"/>
+              <w:pBdr/>
+              <w:contextualSpacing w:val="0"/>
+              <w:rPr/>
+            </w:pPr>
+            <w:bookmarkStart w:colFirst="0" w:colLast="0" w:name="_8hk593fs3sag" w:id="7"/>
+            <w:bookmarkEnd w:id="7"/>
             <w:r>
               <w:rPr>
                 <w:rtl w:val="0"/>
@@ -453,7 +615,12 @@
           </w:p>
           <w:p>
             <w:pPr>
-              <w:contextualSpacing w:val="0"/>
+              <w:pBdr/>
+              <w:contextualSpacing w:val="0"/>
+              <w:rPr>
+                <w:sz w:val="16"/>
+                <w:szCs w:val="16"/>
+              </w:rPr>
             </w:pPr>
             <w:r>
               <w:rPr>
@@ -467,10 +634,15 @@
           <w:p>
             <w:pPr>
               <w:pStyle w:val="Heading2"/>
-              <w:contextualSpacing w:val="0"/>
-            </w:pPr>
-            <w:bookmarkStart w:colFirst="0" w:colLast="0" w:name="_1hxcpsc1hco2" w:id="7"/>
-            <w:bookmarkEnd w:id="7"/>
+              <w:pBdr/>
+              <w:contextualSpacing w:val="0"/>
+              <w:rPr>
+                <w:b w:val="0"/>
+                <w:i w:val="1"/>
+              </w:rPr>
+            </w:pPr>
+            <w:bookmarkStart w:colFirst="0" w:colLast="0" w:name="_1hxcpsc1hco2" w:id="8"/>
+            <w:bookmarkEnd w:id="8"/>
             <w:r>
               <w:rPr>
                 <w:rtl w:val="0"/>
@@ -509,10 +681,12 @@
           <w:p>
             <w:pPr>
               <w:pStyle w:val="Heading3"/>
-              <w:contextualSpacing w:val="0"/>
-            </w:pPr>
-            <w:bookmarkStart w:colFirst="0" w:colLast="0" w:name="_ybypdmed418m" w:id="8"/>
-            <w:bookmarkEnd w:id="8"/>
+              <w:pBdr/>
+              <w:contextualSpacing w:val="0"/>
+              <w:rPr/>
+            </w:pPr>
+            <w:bookmarkStart w:colFirst="0" w:colLast="0" w:name="_ybypdmed418m" w:id="9"/>
+            <w:bookmarkEnd w:id="9"/>
             <w:r>
               <w:rPr>
                 <w:rtl w:val="0"/>
@@ -527,7 +701,12 @@
           </w:p>
           <w:p>
             <w:pPr>
-              <w:contextualSpacing w:val="0"/>
+              <w:pBdr/>
+              <w:contextualSpacing w:val="0"/>
+              <w:rPr>
+                <w:sz w:val="16"/>
+                <w:szCs w:val="16"/>
+              </w:rPr>
             </w:pPr>
             <w:r>
               <w:rPr>
@@ -541,10 +720,15 @@
           <w:p>
             <w:pPr>
               <w:pStyle w:val="Heading2"/>
-              <w:contextualSpacing w:val="0"/>
-            </w:pPr>
-            <w:bookmarkStart w:colFirst="0" w:colLast="0" w:name="_js7qb8ayc096" w:id="9"/>
-            <w:bookmarkEnd w:id="9"/>
+              <w:pBdr/>
+              <w:contextualSpacing w:val="0"/>
+              <w:rPr>
+                <w:b w:val="0"/>
+                <w:i w:val="1"/>
+              </w:rPr>
+            </w:pPr>
+            <w:bookmarkStart w:colFirst="0" w:colLast="0" w:name="_js7qb8ayc096" w:id="10"/>
+            <w:bookmarkEnd w:id="10"/>
             <w:r>
               <w:rPr>
                 <w:rtl w:val="0"/>
@@ -570,10 +754,12 @@
           <w:p>
             <w:pPr>
               <w:pStyle w:val="Heading3"/>
-              <w:contextualSpacing w:val="0"/>
-            </w:pPr>
-            <w:bookmarkStart w:colFirst="0" w:colLast="0" w:name="_wprmdbp30m3i" w:id="10"/>
-            <w:bookmarkEnd w:id="10"/>
+              <w:pBdr/>
+              <w:contextualSpacing w:val="0"/>
+              <w:rPr/>
+            </w:pPr>
+            <w:bookmarkStart w:colFirst="0" w:colLast="0" w:name="_wprmdbp30m3i" w:id="11"/>
+            <w:bookmarkEnd w:id="11"/>
             <w:r>
               <w:rPr>
                 <w:rtl w:val="0"/>
@@ -589,7 +775,12 @@
           </w:p>
           <w:p>
             <w:pPr>
-              <w:contextualSpacing w:val="0"/>
+              <w:pBdr/>
+              <w:contextualSpacing w:val="0"/>
+              <w:rPr>
+                <w:sz w:val="16"/>
+                <w:szCs w:val="16"/>
+              </w:rPr>
             </w:pPr>
             <w:r>
               <w:rPr>
@@ -598,107 +789,6 @@
                 <w:rtl w:val="0"/>
               </w:rPr>
               <w:t xml:space="preserve">.NET Developer that worked within a team of 3 to develop in-house .NET solutions, such as an in-house Identity Management platform to manage employee data across the organization as well as a data consolidation platform for the purposes of a company merger.</w:t>
-            </w:r>
-            <w:r>
-              <w:rPr>
-                <w:rtl w:val="0"/>
-              </w:rPr>
-            </w:r>
-          </w:p>
-          <w:p>
-            <w:pPr>
-              <w:pStyle w:val="Heading1"/>
-              <w:spacing w:before="0" w:lineRule="auto"/>
-              <w:contextualSpacing w:val="0"/>
-            </w:pPr>
-            <w:bookmarkStart w:colFirst="0" w:colLast="0" w:name="_yk8luflkpwij" w:id="11"/>
-            <w:bookmarkEnd w:id="11"/>
-            <w:r>
-              <w:rPr>
-                <w:rtl w:val="0"/>
-              </w:rPr>
-              <w:br w:type="textWrapping"/>
-            </w:r>
-            <w:r>
-              <w:rPr>
-                <w:sz w:val="24"/>
-                <w:szCs w:val="24"/>
-                <w:rtl w:val="0"/>
-              </w:rPr>
-              <w:t xml:space="preserve">EDUCATION</w:t>
-            </w:r>
-            <w:r>
-              <w:rPr>
-                <w:rtl w:val="0"/>
-              </w:rPr>
-            </w:r>
-          </w:p>
-          <w:p>
-            <w:pPr>
-              <w:pStyle w:val="Heading2"/>
-              <w:contextualSpacing w:val="0"/>
-            </w:pPr>
-            <w:bookmarkStart w:colFirst="0" w:colLast="0" w:name="_6wymnhinx9q5" w:id="12"/>
-            <w:bookmarkEnd w:id="12"/>
-            <w:r>
-              <w:rPr>
-                <w:rtl w:val="0"/>
-              </w:rPr>
-              <w:t xml:space="preserve">University of South Carolina</w:t>
-            </w:r>
-            <w:r>
-              <w:rPr>
-                <w:rtl w:val="0"/>
-              </w:rPr>
-              <w:t xml:space="preserve">, </w:t>
-            </w:r>
-            <w:r>
-              <w:rPr>
-                <w:b w:val="0"/>
-                <w:rtl w:val="0"/>
-              </w:rPr>
-              <w:t xml:space="preserve">Columbia, South Carolina, USA — </w:t>
-            </w:r>
-            <w:r>
-              <w:rPr>
-                <w:b w:val="0"/>
-                <w:i w:val="1"/>
-                <w:rtl w:val="0"/>
-              </w:rPr>
-              <w:t xml:space="preserve">Bachelor of Science (BS) in Computer Science</w:t>
-            </w:r>
-          </w:p>
-          <w:p>
-            <w:pPr>
-              <w:pStyle w:val="Heading3"/>
-              <w:contextualSpacing w:val="0"/>
-            </w:pPr>
-            <w:bookmarkStart w:colFirst="0" w:colLast="0" w:name="_7vtcyzeczjot" w:id="13"/>
-            <w:bookmarkEnd w:id="13"/>
-            <w:r>
-              <w:rPr>
-                <w:rtl w:val="0"/>
-              </w:rPr>
-              <w:t xml:space="preserve">AUGUST 2001 - MAY 2005</w:t>
-            </w:r>
-            <w:r>
-              <w:rPr>
-                <w:rtl w:val="0"/>
-              </w:rPr>
-            </w:r>
-          </w:p>
-          <w:p>
-            <w:pPr>
-              <w:spacing w:after="0" w:before="120" w:line="312" w:lineRule="auto"/>
-              <w:contextualSpacing w:val="0"/>
-            </w:pPr>
-            <w:r>
-              <w:rPr>
-                <w:sz w:val="16"/>
-                <w:szCs w:val="16"/>
-                <w:rtl w:val="0"/>
-              </w:rPr>
-              <w:t xml:space="preserve">Dean’s Honor List: Fall 2001, Spring 2003, Spring 2005</w:t>
             </w:r>
           </w:p>
         </w:tc>
@@ -720,12 +810,19 @@
           <w:p>
             <w:pPr>
               <w:pStyle w:val="Heading1"/>
-              <w:contextualSpacing w:val="0"/>
-            </w:pPr>
-            <w:bookmarkStart w:colFirst="0" w:colLast="0" w:name="_ca0awj8022e2" w:id="14"/>
-            <w:bookmarkEnd w:id="14"/>
-            <w:r>
-              <w:rPr>
+              <w:pBdr/>
+              <w:contextualSpacing w:val="0"/>
+              <w:rPr>
+                <w:sz w:val="24"/>
+                <w:szCs w:val="24"/>
+              </w:rPr>
+            </w:pPr>
+            <w:bookmarkStart w:colFirst="0" w:colLast="0" w:name="_ca0awj8022e2" w:id="12"/>
+            <w:bookmarkEnd w:id="12"/>
+            <w:r>
+              <w:rPr>
+                <w:sz w:val="24"/>
+                <w:szCs w:val="24"/>
                 <w:rtl w:val="0"/>
               </w:rPr>
               <w:t xml:space="preserve">SKILLS</w:t>
@@ -737,6 +834,7 @@
                 <w:ilvl w:val="0"/>
                 <w:numId w:val="1"/>
               </w:numPr>
+              <w:pBdr/>
               <w:spacing w:after="0" w:before="320" w:line="312" w:lineRule="auto"/>
               <w:ind w:left="0" w:firstLine="0"/>
               <w:contextualSpacing w:val="1"/>
@@ -761,8 +859,10 @@
           </w:p>
           <w:p>
             <w:pPr>
+              <w:pBdr/>
               <w:spacing w:after="0" w:before="320" w:line="312" w:lineRule="auto"/>
               <w:contextualSpacing w:val="0"/>
+              <w:rPr/>
             </w:pPr>
             <w:r>
               <w:rPr>
@@ -777,6 +877,7 @@
                 <w:ilvl w:val="0"/>
                 <w:numId w:val="1"/>
               </w:numPr>
+              <w:pBdr/>
               <w:spacing w:after="0" w:before="320" w:line="312" w:lineRule="auto"/>
               <w:ind w:left="0" w:firstLine="0"/>
               <w:contextualSpacing w:val="1"/>
@@ -797,6 +898,7 @@
                 <w:ilvl w:val="0"/>
                 <w:numId w:val="1"/>
               </w:numPr>
+              <w:pBdr/>
               <w:spacing w:after="0" w:before="320" w:line="312" w:lineRule="auto"/>
               <w:ind w:left="0" w:firstLine="0"/>
               <w:contextualSpacing w:val="1"/>
@@ -816,6 +918,7 @@
                 <w:ilvl w:val="0"/>
                 <w:numId w:val="1"/>
               </w:numPr>
+              <w:pBdr/>
               <w:spacing w:after="0" w:before="320" w:line="312" w:lineRule="auto"/>
               <w:ind w:left="0" w:firstLine="0"/>
               <w:contextualSpacing w:val="1"/>
@@ -832,14 +935,111 @@
           </w:p>
           <w:p>
             <w:pPr>
-              <w:keepNext w:val="0"/>
-              <w:keepLines w:val="0"/>
-              <w:widowControl w:val="0"/>
-              <w:spacing w:after="0" w:before="320" w:line="312" w:lineRule="auto"/>
-              <w:ind w:left="0" w:right="300" w:firstLine="0"/>
-              <w:contextualSpacing w:val="0"/>
-              <w:jc w:val="left"/>
-            </w:pPr>
+              <w:pStyle w:val="Heading1"/>
+              <w:pBdr/>
+              <w:spacing w:before="0" w:lineRule="auto"/>
+              <w:contextualSpacing w:val="0"/>
+              <w:rPr>
+                <w:sz w:val="24"/>
+                <w:szCs w:val="24"/>
+              </w:rPr>
+            </w:pPr>
+            <w:bookmarkStart w:colFirst="0" w:colLast="0" w:name="_ahlpknhbwfmg" w:id="13"/>
+            <w:bookmarkEnd w:id="13"/>
+            <w:r>
+              <w:rPr>
+                <w:rtl w:val="0"/>
+              </w:rPr>
+            </w:r>
+          </w:p>
+          <w:p>
+            <w:pPr>
+              <w:pStyle w:val="Heading1"/>
+              <w:pBdr/>
+              <w:spacing w:before="0" w:lineRule="auto"/>
+              <w:contextualSpacing w:val="0"/>
+              <w:rPr/>
+            </w:pPr>
+            <w:bookmarkStart w:colFirst="0" w:colLast="0" w:name="_bwykt61bd3sd" w:id="14"/>
+            <w:bookmarkEnd w:id="14"/>
+            <w:r>
+              <w:rPr>
+                <w:sz w:val="24"/>
+                <w:szCs w:val="24"/>
+                <w:rtl w:val="0"/>
+              </w:rPr>
+              <w:t xml:space="preserve">EDUCATION</w:t>
+            </w:r>
+            <w:r>
+              <w:rPr>
+                <w:rtl w:val="0"/>
+              </w:rPr>
+            </w:r>
+          </w:p>
+          <w:p>
+            <w:pPr>
+              <w:pStyle w:val="Heading2"/>
+              <w:pBdr/>
+              <w:contextualSpacing w:val="0"/>
+              <w:rPr>
+                <w:b w:val="0"/>
+                <w:i w:val="1"/>
+              </w:rPr>
+            </w:pPr>
+            <w:bookmarkStart w:colFirst="0" w:colLast="0" w:name="_6wymnhinx9q5" w:id="15"/>
+            <w:bookmarkEnd w:id="15"/>
+            <w:r>
+              <w:rPr>
+                <w:rtl w:val="0"/>
+              </w:rPr>
+              <w:t xml:space="preserve">University of South Carolina, </w:t>
+            </w:r>
+            <w:r>
+              <w:rPr>
+                <w:b w:val="0"/>
+                <w:rtl w:val="0"/>
+              </w:rPr>
+              <w:t xml:space="preserve">Columbia, South Carolina, USA — </w:t>
+            </w:r>
+            <w:r>
+              <w:rPr>
+                <w:b w:val="0"/>
+                <w:i w:val="1"/>
+                <w:rtl w:val="0"/>
+              </w:rPr>
+              <w:t xml:space="preserve">Bachelor of Science (BS) in Computer Science</w:t>
+            </w:r>
+          </w:p>
+          <w:p>
+            <w:pPr>
+              <w:pStyle w:val="Heading3"/>
+              <w:pBdr/>
+              <w:contextualSpacing w:val="0"/>
+              <w:rPr/>
+            </w:pPr>
+            <w:bookmarkStart w:colFirst="0" w:colLast="0" w:name="_7vtcyzeczjot" w:id="16"/>
+            <w:bookmarkEnd w:id="16"/>
+            <w:r>
+              <w:rPr>
+                <w:rtl w:val="0"/>
+              </w:rPr>
+              <w:t xml:space="preserve">AUGUST 2001 - MAY 2005</w:t>
+            </w:r>
+          </w:p>
+          <w:p>
+            <w:pPr>
+              <w:pBdr/>
+              <w:contextualSpacing w:val="0"/>
+              <w:rPr/>
+            </w:pPr>
+            <w:r>
+              <w:rPr>
+                <w:sz w:val="16"/>
+                <w:szCs w:val="16"/>
+                <w:rtl w:val="0"/>
+              </w:rPr>
+              <w:t xml:space="preserve">Dean’s Honor List: Fall 2001, Spring 2003, Spring 2005</w:t>
+            </w:r>
             <w:r>
               <w:rPr>
                 <w:rtl w:val="0"/>
@@ -851,8 +1051,10 @@
     </w:tbl>
     <w:p>
       <w:pPr>
+        <w:pBdr/>
         <w:spacing w:line="240" w:lineRule="auto"/>
         <w:contextualSpacing w:val="0"/>
+        <w:rPr/>
       </w:pPr>
       <w:r>
         <w:rPr>
@@ -862,7 +1064,7 @@
     </w:p>
     <w:sectPr>
       <w:pgSz w:h="15840" w:w="12240"/>
-      <w:pgMar w:bottom="283.46456692913387" w:top="578.2677165354331" w:left="861.732283464567" w:right="861.732283464567"/>
+      <w:pgMar w:bottom="283.46456692913387" w:top="578.2677165354331" w:left="861.732283464567" w:right="861.732283464567" w:header="0"/>
       <w:pgNumType w:start="1"/>
     </w:sectPr>
   </w:body>
@@ -1009,6 +1211,7 @@
         <w:keepNext w:val="0"/>
         <w:keepLines w:val="0"/>
         <w:widowControl w:val="0"/>
+        <w:pBdr/>
         <w:spacing w:after="0" w:before="120" w:line="312" w:lineRule="auto"/>
         <w:ind w:left="0" w:right="300" w:firstLine="0"/>
         <w:jc w:val="left"/>
@@ -1026,6 +1229,7 @@
     <w:basedOn w:val="Normal"/>
     <w:next w:val="Normal"/>
     <w:pPr>
+      <w:pBdr/>
       <w:spacing w:before="600" w:line="240" w:lineRule="auto"/>
       <w:contextualSpacing w:val="1"/>
     </w:pPr>
@@ -1042,6 +1246,7 @@
     <w:pPr>
       <w:keepNext w:val="1"/>
       <w:keepLines w:val="1"/>
+      <w:pBdr/>
       <w:spacing w:before="320" w:line="240" w:lineRule="auto"/>
       <w:contextualSpacing w:val="1"/>
     </w:pPr>
@@ -1059,6 +1264,7 @@
     <w:pPr>
       <w:keepNext w:val="1"/>
       <w:keepLines w:val="1"/>
+      <w:pBdr/>
       <w:spacing w:after="100" w:before="100" w:line="240" w:lineRule="auto"/>
       <w:contextualSpacing w:val="1"/>
     </w:pPr>
@@ -1076,6 +1282,7 @@
     <w:pPr>
       <w:keepNext w:val="1"/>
       <w:keepLines w:val="1"/>
+      <w:pBdr/>
       <w:spacing w:after="0" w:before="160" w:lineRule="auto"/>
       <w:contextualSpacing w:val="1"/>
     </w:pPr>
@@ -1094,6 +1301,7 @@
     <w:pPr>
       <w:keepNext w:val="1"/>
       <w:keepLines w:val="1"/>
+      <w:pBdr/>
       <w:spacing w:after="0" w:before="160" w:lineRule="auto"/>
       <w:contextualSpacing w:val="1"/>
     </w:pPr>
@@ -1111,6 +1319,7 @@
     <w:pPr>
       <w:keepNext w:val="1"/>
       <w:keepLines w:val="1"/>
+      <w:pBdr/>
       <w:spacing w:after="0" w:before="160" w:lineRule="auto"/>
       <w:contextualSpacing w:val="1"/>
     </w:pPr>
@@ -1127,6 +1336,7 @@
     <w:basedOn w:val="Normal"/>
     <w:next w:val="Normal"/>
     <w:pPr>
+      <w:pBdr/>
       <w:spacing w:after="120" w:before="0" w:line="240" w:lineRule="auto"/>
       <w:contextualSpacing w:val="1"/>
     </w:pPr>
@@ -1142,6 +1352,7 @@
     <w:basedOn w:val="Normal"/>
     <w:next w:val="Normal"/>
     <w:pPr>
+      <w:pBdr/>
       <w:spacing w:before="0" w:line="276" w:lineRule="auto"/>
       <w:contextualSpacing w:val="1"/>
     </w:pPr>

</xml_diff>